<commit_message>
MTS-43535: cleanup, docs and fixes for maven release
</commit_message>
<xml_diff>
--- a/docs/MTS SDK Java developer guide.docx
+++ b/docs/MTS SDK Java developer guide.docx
@@ -6499,7 +6499,13 @@
               <w:jc w:val="left"/>
             </w:pPr>
             <w:r>
-              <w:t>mts.sdk.useWebsocket</w:t>
+              <w:t>mts.sdk.useWeb</w:t>
+            </w:r>
+            <w:r>
+              <w:t>S</w:t>
+            </w:r>
+            <w:r>
+              <w:t>ocket</w:t>
             </w:r>
           </w:p>
         </w:tc>
@@ -6565,10 +6571,7 @@
               </w:rPr>
             </w:pPr>
             <w:r>
-              <w:t>m</w:t>
-            </w:r>
-            <w:r>
-              <w:t>ts.sdk.authServer</w:t>
+              <w:t>mts.sdk.authServer</w:t>
             </w:r>
           </w:p>
         </w:tc>
@@ -6632,13 +6635,7 @@
               <w:jc w:val="left"/>
             </w:pPr>
             <w:r>
-              <w:t>m</w:t>
-            </w:r>
-            <w:r>
-              <w:t>ts.sdk.auth</w:t>
-            </w:r>
-            <w:r>
-              <w:t>ClientId</w:t>
+              <w:t>mts.sdk.authClientId</w:t>
             </w:r>
           </w:p>
         </w:tc>
@@ -6699,10 +6696,7 @@
               <w:jc w:val="left"/>
             </w:pPr>
             <w:r>
-              <w:t>mts.sdk.auth</w:t>
-            </w:r>
-            <w:r>
-              <w:t>ClientSecret</w:t>
+              <w:t>mts.sdk.authClientSecret</w:t>
             </w:r>
           </w:p>
         </w:tc>
@@ -6762,10 +6756,7 @@
               <w:jc w:val="left"/>
             </w:pPr>
             <w:r>
-              <w:t>mts.sdk.auth</w:t>
-            </w:r>
-            <w:r>
-              <w:t>Audience</w:t>
+              <w:t>mts.sdk.authAudience</w:t>
             </w:r>
           </w:p>
         </w:tc>
@@ -6838,10 +6829,7 @@
               <w:jc w:val="left"/>
             </w:pPr>
             <w:r>
-              <w:t>mts.sdk.</w:t>
-            </w:r>
-            <w:r>
-              <w:t>wsServer</w:t>
+              <w:t>mts.sdk.wsServer</w:t>
             </w:r>
           </w:p>
         </w:tc>
@@ -6920,13 +6908,7 @@
               <w:rPr>
                 <w:bCs w:val="0"/>
               </w:rPr>
-              <w:t>mts.sdk.</w:t>
-            </w:r>
-            <w:r>
-              <w:rPr>
-                <w:bCs w:val="0"/>
-              </w:rPr>
-              <w:t>protocolMaxSendBufferSize</w:t>
+              <w:t>mts.sdk.protocolMaxSendBufferSize</w:t>
             </w:r>
           </w:p>
         </w:tc>
@@ -7001,10 +6983,7 @@
               </w:rPr>
             </w:pPr>
             <w:r>
-              <w:t>mts.sdk.</w:t>
-            </w:r>
-            <w:r>
-              <w:t>protocolReceiveResponseTimeout</w:t>
+              <w:t>mts.sdk.protocolReceiveResponseTimeout</w:t>
             </w:r>
           </w:p>
         </w:tc>
@@ -7068,10 +7047,7 @@
               <w:jc w:val="left"/>
             </w:pPr>
             <w:r>
-              <w:t>mts.sdk.</w:t>
-            </w:r>
-            <w:r>
-              <w:t>protocolRetryCount</w:t>
+              <w:t>mts.sdk.protocolRetryCount</w:t>
             </w:r>
           </w:p>
         </w:tc>

</xml_diff>